<commit_message>
Leetcode 42. Trapping Rain Water
</commit_message>
<xml_diff>
--- a/763. Partition Labels/Doc1.docx
+++ b/763. Partition Labels/Doc1.docx
@@ -3,80 +3,44 @@
 <w:document xmlns:wpc="http://schemas.microsoft.com/office/word/2010/wordprocessingCanvas" xmlns:cx="http://schemas.microsoft.com/office/drawing/2014/chartex" xmlns:cx1="http://schemas.microsoft.com/office/drawing/2015/9/8/chartex" xmlns:cx2="http://schemas.microsoft.com/office/drawing/2015/10/21/chartex" xmlns:cx3="http://schemas.microsoft.com/office/drawing/2016/5/9/chartex" xmlns:cx4="http://schemas.microsoft.com/office/drawing/2016/5/10/chartex" xmlns:cx5="http://schemas.microsoft.com/office/drawing/2016/5/11/chartex" xmlns:cx6="http://schemas.microsoft.com/office/drawing/2016/5/12/chartex" xmlns:cx7="http://schemas.microsoft.com/office/drawing/2016/5/13/chartex" xmlns:cx8="http://schemas.microsoft.com/office/drawing/2016/5/14/chartex" xmlns:mc="http://schemas.openxmlformats.org/markup-compatibility/2006" xmlns:aink="http://schemas.microsoft.com/office/drawing/2016/ink" xmlns:am3d="http://schemas.microsoft.com/office/drawing/2017/model3d" xmlns:o="urn:schemas-microsoft-com:office:office" xmlns:oel="http://schemas.microsoft.com/office/2019/extlst" xmlns:r="http://schemas.openxmlformats.org/officeDocument/2006/relationships" xmlns:m="http://schemas.openxmlformats.org/officeDocument/2006/math" xmlns:v="urn:schemas-microsoft-com:vml" xmlns:wp14="http://schemas.microsoft.com/office/word/2010/wordprocessingDrawing" xmlns:wp="http://schemas.openxmlformats.org/drawingml/2006/wordprocessingDrawing" xmlns:w10="urn:schemas-microsoft-com:office:word" xmlns:w="http://schemas.openxmlformats.org/wordprocessingml/2006/main" xmlns:w14="http://schemas.microsoft.com/office/word/2010/wordml" xmlns:w15="http://schemas.microsoft.com/office/word/2012/wordml" xmlns:w16cex="http://schemas.microsoft.com/office/word/2018/wordml/cex" xmlns:w16cid="http://schemas.microsoft.com/office/word/2016/wordml/cid" xmlns:w16="http://schemas.microsoft.com/office/word/2018/wordml" xmlns:w16sdtdh="http://schemas.microsoft.com/office/word/2020/wordml/sdtdatahash" xmlns:w16se="http://schemas.microsoft.com/office/word/2015/wordml/symex" xmlns:wpg="http://schemas.microsoft.com/office/word/2010/wordprocessingGroup" xmlns:wpi="http://schemas.microsoft.com/office/word/2010/wordprocessingInk" xmlns:wne="http://schemas.microsoft.com/office/word/2006/wordml" xmlns:wps="http://schemas.microsoft.com/office/word/2010/wordprocessingShape" mc:Ignorable="w14 w15 w16se w16cid w16 w16cex w16sdtdh wp14">
   <w:body>
     <w:p>
+      <w:pPr>
+        <w:rPr>
+          <w:lang w:val="en-US"/>
+        </w:rPr>
+      </w:pPr>
       <w:r>
-        <w:fldChar w:fldCharType="begin"/>
-      </w:r>
-      <w:r>
-        <w:instrText>HYPERLINK "</w:instrText>
-      </w:r>
-      <w:r>
-        <w:instrText>https://leetcode.com/problems/squares-of-a-sorted-array/</w:instrText>
-      </w:r>
-      <w:r>
-        <w:instrText>"</w:instrText>
-      </w:r>
-      <w:r>
-        <w:fldChar w:fldCharType="separate"/>
-      </w:r>
-      <w:r>
-        <w:rPr>
-          <w:rStyle w:val="Hyperlink"/>
-        </w:rPr>
-        <w:t>https://leetcode.com/problems/squares-of-a-sorted-array/</w:t>
-      </w:r>
-      <w:r>
-        <w:fldChar w:fldCharType="end"/>
-      </w:r>
-    </w:p>
-    <w:p/>
-    <w:p>
-      <w:pPr>
         <w:rPr>
           <w:lang w:val="en-US"/>
         </w:rPr>
-      </w:pPr>
-      <w:r>
-        <w:rPr>
-          <w:lang w:val="en-US"/>
-        </w:rPr>
-        <w:t>There are a couple of ways to solve this:</w:t>
+        <w:t>https://leetcode.com/problems/partition-labels/description/</w:t>
       </w:r>
     </w:p>
     <w:p>
       <w:pPr>
-        <w:pStyle w:val="ListParagraph"/>
-        <w:numPr>
-          <w:ilvl w:val="0"/>
-          <w:numId w:val="1"/>
-        </w:numPr>
         <w:rPr>
           <w:lang w:val="en-US"/>
         </w:rPr>
       </w:pPr>
+    </w:p>
+    <w:p>
+      <w:pPr>
+        <w:rPr>
+          <w:lang w:val="en-US"/>
+        </w:rPr>
+      </w:pPr>
       <w:r>
         <w:rPr>
           <w:lang w:val="en-US"/>
         </w:rPr>
-        <w:t>Square then sort – give us log(n) time complexity</w:t>
+        <w:t>Find the last appearance of a character.'</w:t>
       </w:r>
     </w:p>
     <w:p>
       <w:pPr>
-        <w:pStyle w:val="ListParagraph"/>
-        <w:numPr>
-          <w:ilvl w:val="0"/>
-          <w:numId w:val="1"/>
-        </w:numPr>
         <w:rPr>
           <w:lang w:val="en-US"/>
         </w:rPr>
       </w:pPr>
-      <w:r>
-        <w:rPr>
-          <w:lang w:val="en-US"/>
-        </w:rPr>
-        <w:t>We can use two pointers to solve this problem</w:t>
-      </w:r>
     </w:p>
     <w:p>
       <w:pPr>
@@ -84,22 +48,15 @@
           <w:lang w:val="en-US"/>
         </w:rPr>
       </w:pPr>
-    </w:p>
-    <w:p>
-      <w:pPr>
+      <w:r>
         <w:rPr>
           <w:lang w:val="en-US"/>
         </w:rPr>
-      </w:pPr>
-      <w:r>
-        <w:rPr>
-          <w:lang w:val="en-US"/>
-        </w:rPr>
         <w:drawing>
-          <wp:inline distT="0" distB="0" distL="0" distR="0" wp14:anchorId="09BFA247" wp14:editId="6A74CB43">
-            <wp:extent cx="4826000" cy="2324100"/>
+          <wp:inline distT="0" distB="0" distL="0" distR="0" wp14:anchorId="48BF0DB4" wp14:editId="3FCA017C">
+            <wp:extent cx="2184400" cy="3441700"/>
             <wp:effectExtent l="0" t="0" r="0" b="0"/>
-            <wp:docPr id="981370635" name="Picture 1"/>
+            <wp:docPr id="1378105919" name="Picture 1"/>
             <wp:cNvGraphicFramePr>
               <a:graphicFrameLocks xmlns:a="http://schemas.openxmlformats.org/drawingml/2006/main" noChangeAspect="1"/>
             </wp:cNvGraphicFramePr>
@@ -107,7 +64,7 @@
               <a:graphicData uri="http://schemas.openxmlformats.org/drawingml/2006/picture">
                 <pic:pic xmlns:pic="http://schemas.openxmlformats.org/drawingml/2006/picture">
                   <pic:nvPicPr>
-                    <pic:cNvPr id="981370635" name=""/>
+                    <pic:cNvPr id="1378105919" name=""/>
                     <pic:cNvPicPr/>
                   </pic:nvPicPr>
                   <pic:blipFill>
@@ -119,7 +76,7 @@
                   <pic:spPr>
                     <a:xfrm>
                       <a:off x="0" y="0"/>
-                      <a:ext cx="4826000" cy="2324100"/>
+                      <a:ext cx="2184400" cy="3441700"/>
                     </a:xfrm>
                     <a:prstGeom prst="rect">
                       <a:avLst/>
@@ -135,18 +92,18 @@
     <w:p>
       <w:pPr>
         <w:rPr>
-          <w:lang w:val="en-US"/>
+          <w:lang w:val="en-US" w:bidi="bn-IN"/>
         </w:rPr>
       </w:pPr>
       <w:r>
         <w:rPr>
-          <w:lang w:val="en-US"/>
+          <w:lang w:val="en-US" w:bidi="bn-IN"/>
         </w:rPr>
         <w:drawing>
-          <wp:inline distT="0" distB="0" distL="0" distR="0" wp14:anchorId="25A6694F" wp14:editId="5A7339D6">
-            <wp:extent cx="4940300" cy="2590800"/>
+          <wp:inline distT="0" distB="0" distL="0" distR="0" wp14:anchorId="4EDB6D01" wp14:editId="1CB9CD18">
+            <wp:extent cx="2476500" cy="3810000"/>
             <wp:effectExtent l="0" t="0" r="0" b="0"/>
-            <wp:docPr id="870031939" name="Picture 1"/>
+            <wp:docPr id="637208019" name="Picture 1"/>
             <wp:cNvGraphicFramePr>
               <a:graphicFrameLocks xmlns:a="http://schemas.openxmlformats.org/drawingml/2006/main" noChangeAspect="1"/>
             </wp:cNvGraphicFramePr>
@@ -154,7 +111,7 @@
               <a:graphicData uri="http://schemas.openxmlformats.org/drawingml/2006/picture">
                 <pic:pic xmlns:pic="http://schemas.openxmlformats.org/drawingml/2006/picture">
                   <pic:nvPicPr>
-                    <pic:cNvPr id="870031939" name=""/>
+                    <pic:cNvPr id="637208019" name=""/>
                     <pic:cNvPicPr/>
                   </pic:nvPicPr>
                   <pic:blipFill>
@@ -166,7 +123,7 @@
                   <pic:spPr>
                     <a:xfrm>
                       <a:off x="0" y="0"/>
-                      <a:ext cx="4940300" cy="2590800"/>
+                      <a:ext cx="2476500" cy="3810000"/>
                     </a:xfrm>
                     <a:prstGeom prst="rect">
                       <a:avLst/>
@@ -182,480 +139,36 @@
     <w:p>
       <w:pPr>
         <w:rPr>
-          <w:lang w:val="en-US"/>
+          <w:lang w:val="en-US" w:bidi="bn-IN"/>
         </w:rPr>
       </w:pPr>
       <w:r>
         <w:rPr>
-          <w:lang w:val="en-US"/>
-        </w:rPr>
-        <w:drawing>
-          <wp:inline distT="0" distB="0" distL="0" distR="0" wp14:anchorId="575C0C39" wp14:editId="2216A78C">
-            <wp:extent cx="5232400" cy="2082800"/>
-            <wp:effectExtent l="0" t="0" r="0" b="0"/>
-            <wp:docPr id="386654068" name="Picture 1"/>
-            <wp:cNvGraphicFramePr>
-              <a:graphicFrameLocks xmlns:a="http://schemas.openxmlformats.org/drawingml/2006/main" noChangeAspect="1"/>
-            </wp:cNvGraphicFramePr>
-            <a:graphic xmlns:a="http://schemas.openxmlformats.org/drawingml/2006/main">
-              <a:graphicData uri="http://schemas.openxmlformats.org/drawingml/2006/picture">
-                <pic:pic xmlns:pic="http://schemas.openxmlformats.org/drawingml/2006/picture">
-                  <pic:nvPicPr>
-                    <pic:cNvPr id="386654068" name=""/>
-                    <pic:cNvPicPr/>
-                  </pic:nvPicPr>
-                  <pic:blipFill>
-                    <a:blip r:embed="rId7"/>
-                    <a:stretch>
-                      <a:fillRect/>
-                    </a:stretch>
-                  </pic:blipFill>
-                  <pic:spPr>
-                    <a:xfrm>
-                      <a:off x="0" y="0"/>
-                      <a:ext cx="5232400" cy="2082800"/>
-                    </a:xfrm>
-                    <a:prstGeom prst="rect">
-                      <a:avLst/>
-                    </a:prstGeom>
-                  </pic:spPr>
-                </pic:pic>
-              </a:graphicData>
-            </a:graphic>
-          </wp:inline>
-        </w:drawing>
+          <w:lang w:val="en-US" w:bidi="bn-IN"/>
+        </w:rPr>
+        <w:t>max position of a is 2; for b-&gt; it is 1; but for this case a's max is 2.</w:t>
       </w:r>
     </w:p>
     <w:p>
       <w:pPr>
         <w:rPr>
-          <w:lang w:val="en-US"/>
+          <w:lang w:val="en-US" w:bidi="bn-IN"/>
         </w:rPr>
       </w:pPr>
     </w:p>
     <w:p>
       <w:pPr>
-        <w:tabs>
-          <w:tab w:val="left" w:pos="1327"/>
-        </w:tabs>
-        <w:rPr>
-          <w:lang w:val="en-US"/>
-        </w:rPr>
-      </w:pPr>
-      <w:r>
-        <w:rPr>
-          <w:lang w:val="en-US"/>
-        </w:rPr>
-        <w:tab/>
-        <w:t>Now, we will square and compare which is the smallest.</w:t>
-      </w:r>
+        <w:rPr>
+          <w:lang w:val="en-US" w:bidi="bn-IN"/>
+        </w:rPr>
+      </w:pPr>
     </w:p>
     <w:p>
       <w:pPr>
-        <w:tabs>
-          <w:tab w:val="left" w:pos="1327"/>
-        </w:tabs>
-        <w:rPr>
-          <w:lang w:val="en-US"/>
-        </w:rPr>
-      </w:pPr>
-      <w:r>
-        <w:rPr>
-          <w:lang w:val="en-US"/>
-        </w:rPr>
-        <w:lastRenderedPageBreak/>
-        <w:drawing>
-          <wp:inline distT="0" distB="0" distL="0" distR="0" wp14:anchorId="185BD424" wp14:editId="390A57F0">
-            <wp:extent cx="5461000" cy="2781300"/>
-            <wp:effectExtent l="0" t="0" r="0" b="0"/>
-            <wp:docPr id="240454167" name="Picture 1"/>
-            <wp:cNvGraphicFramePr>
-              <a:graphicFrameLocks xmlns:a="http://schemas.openxmlformats.org/drawingml/2006/main" noChangeAspect="1"/>
-            </wp:cNvGraphicFramePr>
-            <a:graphic xmlns:a="http://schemas.openxmlformats.org/drawingml/2006/main">
-              <a:graphicData uri="http://schemas.openxmlformats.org/drawingml/2006/picture">
-                <pic:pic xmlns:pic="http://schemas.openxmlformats.org/drawingml/2006/picture">
-                  <pic:nvPicPr>
-                    <pic:cNvPr id="240454167" name=""/>
-                    <pic:cNvPicPr/>
-                  </pic:nvPicPr>
-                  <pic:blipFill>
-                    <a:blip r:embed="rId8"/>
-                    <a:stretch>
-                      <a:fillRect/>
-                    </a:stretch>
-                  </pic:blipFill>
-                  <pic:spPr>
-                    <a:xfrm>
-                      <a:off x="0" y="0"/>
-                      <a:ext cx="5461000" cy="2781300"/>
-                    </a:xfrm>
-                    <a:prstGeom prst="rect">
-                      <a:avLst/>
-                    </a:prstGeom>
-                  </pic:spPr>
-                </pic:pic>
-              </a:graphicData>
-            </a:graphic>
-          </wp:inline>
-        </w:drawing>
-      </w:r>
-    </w:p>
-    <w:p>
-      <w:pPr>
-        <w:tabs>
-          <w:tab w:val="left" w:pos="1327"/>
-        </w:tabs>
-        <w:rPr>
-          <w:lang w:val="en-US"/>
-        </w:rPr>
-      </w:pPr>
-      <w:r>
-        <w:rPr>
-          <w:lang w:val="en-US"/>
-        </w:rPr>
-        <w:drawing>
-          <wp:inline distT="0" distB="0" distL="0" distR="0" wp14:anchorId="380597D4" wp14:editId="4898FEE8">
-            <wp:extent cx="5731510" cy="2784475"/>
-            <wp:effectExtent l="0" t="0" r="0" b="0"/>
-            <wp:docPr id="776904401" name="Picture 1"/>
-            <wp:cNvGraphicFramePr>
-              <a:graphicFrameLocks xmlns:a="http://schemas.openxmlformats.org/drawingml/2006/main" noChangeAspect="1"/>
-            </wp:cNvGraphicFramePr>
-            <a:graphic xmlns:a="http://schemas.openxmlformats.org/drawingml/2006/main">
-              <a:graphicData uri="http://schemas.openxmlformats.org/drawingml/2006/picture">
-                <pic:pic xmlns:pic="http://schemas.openxmlformats.org/drawingml/2006/picture">
-                  <pic:nvPicPr>
-                    <pic:cNvPr id="776904401" name=""/>
-                    <pic:cNvPicPr/>
-                  </pic:nvPicPr>
-                  <pic:blipFill>
-                    <a:blip r:embed="rId9"/>
-                    <a:stretch>
-                      <a:fillRect/>
-                    </a:stretch>
-                  </pic:blipFill>
-                  <pic:spPr>
-                    <a:xfrm>
-                      <a:off x="0" y="0"/>
-                      <a:ext cx="5731510" cy="2784475"/>
-                    </a:xfrm>
-                    <a:prstGeom prst="rect">
-                      <a:avLst/>
-                    </a:prstGeom>
-                  </pic:spPr>
-                </pic:pic>
-              </a:graphicData>
-            </a:graphic>
-          </wp:inline>
-        </w:drawing>
-      </w:r>
-    </w:p>
-    <w:p>
-      <w:pPr>
-        <w:tabs>
-          <w:tab w:val="left" w:pos="1327"/>
-        </w:tabs>
-        <w:rPr>
-          <w:lang w:val="en-US"/>
-        </w:rPr>
-      </w:pPr>
-      <w:r>
-        <w:rPr>
-          <w:lang w:val="en-US"/>
-        </w:rPr>
-        <w:drawing>
-          <wp:inline distT="0" distB="0" distL="0" distR="0" wp14:anchorId="59EBAF78" wp14:editId="34F0434E">
-            <wp:extent cx="5727700" cy="2933700"/>
-            <wp:effectExtent l="0" t="0" r="0" b="0"/>
-            <wp:docPr id="1388388252" name="Picture 1"/>
-            <wp:cNvGraphicFramePr>
-              <a:graphicFrameLocks xmlns:a="http://schemas.openxmlformats.org/drawingml/2006/main" noChangeAspect="1"/>
-            </wp:cNvGraphicFramePr>
-            <a:graphic xmlns:a="http://schemas.openxmlformats.org/drawingml/2006/main">
-              <a:graphicData uri="http://schemas.openxmlformats.org/drawingml/2006/picture">
-                <pic:pic xmlns:pic="http://schemas.openxmlformats.org/drawingml/2006/picture">
-                  <pic:nvPicPr>
-                    <pic:cNvPr id="1388388252" name=""/>
-                    <pic:cNvPicPr/>
-                  </pic:nvPicPr>
-                  <pic:blipFill>
-                    <a:blip r:embed="rId10"/>
-                    <a:stretch>
-                      <a:fillRect/>
-                    </a:stretch>
-                  </pic:blipFill>
-                  <pic:spPr>
-                    <a:xfrm>
-                      <a:off x="0" y="0"/>
-                      <a:ext cx="5727700" cy="2933700"/>
-                    </a:xfrm>
-                    <a:prstGeom prst="rect">
-                      <a:avLst/>
-                    </a:prstGeom>
-                  </pic:spPr>
-                </pic:pic>
-              </a:graphicData>
-            </a:graphic>
-          </wp:inline>
-        </w:drawing>
-      </w:r>
-    </w:p>
-    <w:p>
-      <w:pPr>
-        <w:tabs>
-          <w:tab w:val="left" w:pos="1327"/>
-        </w:tabs>
-        <w:rPr>
-          <w:lang w:val="en-US"/>
-        </w:rPr>
-      </w:pPr>
-      <w:r>
-        <w:rPr>
-          <w:lang w:val="en-US"/>
-        </w:rPr>
-        <w:lastRenderedPageBreak/>
-        <w:drawing>
-          <wp:inline distT="0" distB="0" distL="0" distR="0" wp14:anchorId="29924602" wp14:editId="332DB94A">
-            <wp:extent cx="5731510" cy="3199130"/>
-            <wp:effectExtent l="0" t="0" r="0" b="1270"/>
-            <wp:docPr id="1950154466" name="Picture 1"/>
-            <wp:cNvGraphicFramePr>
-              <a:graphicFrameLocks xmlns:a="http://schemas.openxmlformats.org/drawingml/2006/main" noChangeAspect="1"/>
-            </wp:cNvGraphicFramePr>
-            <a:graphic xmlns:a="http://schemas.openxmlformats.org/drawingml/2006/main">
-              <a:graphicData uri="http://schemas.openxmlformats.org/drawingml/2006/picture">
-                <pic:pic xmlns:pic="http://schemas.openxmlformats.org/drawingml/2006/picture">
-                  <pic:nvPicPr>
-                    <pic:cNvPr id="1950154466" name=""/>
-                    <pic:cNvPicPr/>
-                  </pic:nvPicPr>
-                  <pic:blipFill>
-                    <a:blip r:embed="rId11"/>
-                    <a:stretch>
-                      <a:fillRect/>
-                    </a:stretch>
-                  </pic:blipFill>
-                  <pic:spPr>
-                    <a:xfrm>
-                      <a:off x="0" y="0"/>
-                      <a:ext cx="5731510" cy="3199130"/>
-                    </a:xfrm>
-                    <a:prstGeom prst="rect">
-                      <a:avLst/>
-                    </a:prstGeom>
-                  </pic:spPr>
-                </pic:pic>
-              </a:graphicData>
-            </a:graphic>
-          </wp:inline>
-        </w:drawing>
-      </w:r>
-    </w:p>
-    <w:p>
-      <w:pPr>
-        <w:tabs>
-          <w:tab w:val="left" w:pos="1327"/>
-        </w:tabs>
-        <w:rPr>
-          <w:lang w:val="en-US"/>
-        </w:rPr>
-      </w:pPr>
-      <w:r>
-        <w:rPr>
-          <w:lang w:val="en-US"/>
-        </w:rPr>
-        <w:drawing>
-          <wp:inline distT="0" distB="0" distL="0" distR="0" wp14:anchorId="5996BE68" wp14:editId="47795261">
-            <wp:extent cx="5731510" cy="2640965"/>
-            <wp:effectExtent l="0" t="0" r="0" b="635"/>
-            <wp:docPr id="1471655158" name="Picture 1"/>
-            <wp:cNvGraphicFramePr>
-              <a:graphicFrameLocks xmlns:a="http://schemas.openxmlformats.org/drawingml/2006/main" noChangeAspect="1"/>
-            </wp:cNvGraphicFramePr>
-            <a:graphic xmlns:a="http://schemas.openxmlformats.org/drawingml/2006/main">
-              <a:graphicData uri="http://schemas.openxmlformats.org/drawingml/2006/picture">
-                <pic:pic xmlns:pic="http://schemas.openxmlformats.org/drawingml/2006/picture">
-                  <pic:nvPicPr>
-                    <pic:cNvPr id="1471655158" name=""/>
-                    <pic:cNvPicPr/>
-                  </pic:nvPicPr>
-                  <pic:blipFill>
-                    <a:blip r:embed="rId12"/>
-                    <a:stretch>
-                      <a:fillRect/>
-                    </a:stretch>
-                  </pic:blipFill>
-                  <pic:spPr>
-                    <a:xfrm>
-                      <a:off x="0" y="0"/>
-                      <a:ext cx="5731510" cy="2640965"/>
-                    </a:xfrm>
-                    <a:prstGeom prst="rect">
-                      <a:avLst/>
-                    </a:prstGeom>
-                  </pic:spPr>
-                </pic:pic>
-              </a:graphicData>
-            </a:graphic>
-          </wp:inline>
-        </w:drawing>
-      </w:r>
-    </w:p>
-    <w:p>
-      <w:pPr>
-        <w:rPr>
-          <w:lang w:val="en-US"/>
-        </w:rPr>
-      </w:pPr>
-    </w:p>
-    <w:p>
-      <w:pPr>
-        <w:rPr>
-          <w:lang w:val="en-US"/>
-        </w:rPr>
-      </w:pPr>
-      <w:r>
-        <w:rPr>
-          <w:lang w:val="en-US"/>
-        </w:rPr>
-        <w:t>Another WAY:</w:t>
-      </w:r>
-    </w:p>
-    <w:p>
-      <w:pPr>
-        <w:rPr>
-          <w:lang w:val="en-US"/>
-        </w:rPr>
-      </w:pPr>
-    </w:p>
-    <w:p>
-      <w:pPr>
-        <w:rPr>
-          <w:lang w:val="en-US"/>
-        </w:rPr>
-      </w:pPr>
-      <w:r>
-        <w:rPr>
-          <w:lang w:val="en-US"/>
-        </w:rPr>
-        <w:lastRenderedPageBreak/>
-        <w:t xml:space="preserve"> </w:t>
-      </w:r>
-      <w:r>
-        <w:rPr>
-          <w:lang w:val="en-US"/>
-        </w:rPr>
-        <w:drawing>
-          <wp:inline distT="0" distB="0" distL="0" distR="0" wp14:anchorId="6A39C195" wp14:editId="3C73BBA0">
-            <wp:extent cx="4635500" cy="2628900"/>
-            <wp:effectExtent l="0" t="0" r="0" b="0"/>
-            <wp:docPr id="175763372" name="Picture 1"/>
-            <wp:cNvGraphicFramePr>
-              <a:graphicFrameLocks xmlns:a="http://schemas.openxmlformats.org/drawingml/2006/main" noChangeAspect="1"/>
-            </wp:cNvGraphicFramePr>
-            <a:graphic xmlns:a="http://schemas.openxmlformats.org/drawingml/2006/main">
-              <a:graphicData uri="http://schemas.openxmlformats.org/drawingml/2006/picture">
-                <pic:pic xmlns:pic="http://schemas.openxmlformats.org/drawingml/2006/picture">
-                  <pic:nvPicPr>
-                    <pic:cNvPr id="175763372" name=""/>
-                    <pic:cNvPicPr/>
-                  </pic:nvPicPr>
-                  <pic:blipFill>
-                    <a:blip r:embed="rId13"/>
-                    <a:stretch>
-                      <a:fillRect/>
-                    </a:stretch>
-                  </pic:blipFill>
-                  <pic:spPr>
-                    <a:xfrm>
-                      <a:off x="0" y="0"/>
-                      <a:ext cx="4635500" cy="2628900"/>
-                    </a:xfrm>
-                    <a:prstGeom prst="rect">
-                      <a:avLst/>
-                    </a:prstGeom>
-                  </pic:spPr>
-                </pic:pic>
-              </a:graphicData>
-            </a:graphic>
-          </wp:inline>
-        </w:drawing>
-      </w:r>
-    </w:p>
-    <w:p>
-      <w:pPr>
-        <w:rPr>
-          <w:lang w:val="en-US"/>
-        </w:rPr>
-      </w:pPr>
-      <w:r>
-        <w:rPr>
-          <w:lang w:val="en-US"/>
-        </w:rPr>
-        <w:drawing>
-          <wp:inline distT="0" distB="0" distL="0" distR="0" wp14:anchorId="44287BE6" wp14:editId="2D572F73">
-            <wp:extent cx="4927600" cy="2832100"/>
-            <wp:effectExtent l="0" t="0" r="0" b="0"/>
-            <wp:docPr id="528156538" name="Picture 1"/>
-            <wp:cNvGraphicFramePr>
-              <a:graphicFrameLocks xmlns:a="http://schemas.openxmlformats.org/drawingml/2006/main" noChangeAspect="1"/>
-            </wp:cNvGraphicFramePr>
-            <a:graphic xmlns:a="http://schemas.openxmlformats.org/drawingml/2006/main">
-              <a:graphicData uri="http://schemas.openxmlformats.org/drawingml/2006/picture">
-                <pic:pic xmlns:pic="http://schemas.openxmlformats.org/drawingml/2006/picture">
-                  <pic:nvPicPr>
-                    <pic:cNvPr id="528156538" name=""/>
-                    <pic:cNvPicPr/>
-                  </pic:nvPicPr>
-                  <pic:blipFill>
-                    <a:blip r:embed="rId14"/>
-                    <a:stretch>
-                      <a:fillRect/>
-                    </a:stretch>
-                  </pic:blipFill>
-                  <pic:spPr>
-                    <a:xfrm>
-                      <a:off x="0" y="0"/>
-                      <a:ext cx="4927600" cy="2832100"/>
-                    </a:xfrm>
-                    <a:prstGeom prst="rect">
-                      <a:avLst/>
-                    </a:prstGeom>
-                  </pic:spPr>
-                </pic:pic>
-              </a:graphicData>
-            </a:graphic>
-          </wp:inline>
-        </w:drawing>
-      </w:r>
-    </w:p>
-    <w:p>
-      <w:pPr>
-        <w:rPr>
-          <w:lang w:val="en-US"/>
-        </w:rPr>
-      </w:pPr>
-      <w:r>
-        <w:rPr>
-          <w:lang w:val="en-US"/>
-        </w:rPr>
-        <w:t xml:space="preserve">And </w:t>
-      </w:r>
-      <w:proofErr w:type="gramStart"/>
-      <w:r>
-        <w:rPr>
-          <w:lang w:val="en-US"/>
-        </w:rPr>
-        <w:t>so</w:t>
-      </w:r>
-      <w:proofErr w:type="gramEnd"/>
-      <w:r>
-        <w:rPr>
-          <w:lang w:val="en-US"/>
-        </w:rPr>
-        <w:t xml:space="preserve"> on</w:t>
-      </w:r>
+        <w:rPr>
+          <w:lang w:val="en-US" w:bidi="bn-IN"/>
+        </w:rPr>
+      </w:pPr>
     </w:p>
     <w:sectPr>
       <w:pgSz w:w="11906" w:h="16838"/>

</xml_diff>